<commit_message>
Bab 4 sudah ditulis.
</commit_message>
<xml_diff>
--- a/TAHAP 2 - OTW/v1.1/BAB 1.docx
+++ b/TAHAP 2 - OTW/v1.1/BAB 1.docx
@@ -971,10 +971,13 @@
         <w:t>s</w:t>
       </w:r>
       <w:r>
-        <w:t>, dalam proses klasifikasi</w:t>
-      </w:r>
-      <w:r>
-        <w:t xml:space="preserve"> kualitas air di Danau Toba</w:t>
+        <w:t xml:space="preserve">, dalam proses </w:t>
+      </w:r>
+      <w:r>
+        <w:t xml:space="preserve">prediksi </w:t>
+      </w:r>
+      <w:r>
+        <w:t>kualitas air di Danau Toba</w:t>
       </w:r>
       <w:r>
         <w:t>.</w:t>
@@ -1124,8 +1127,6 @@
         <w:contextualSpacing w:val="0"/>
         <w:jc w:val="both"/>
       </w:pPr>
-      <w:bookmarkStart w:id="0" w:name="_GoBack"/>
-      <w:bookmarkEnd w:id="0"/>
     </w:p>
     <w:p>
       <w:pPr>
@@ -1425,7 +1426,25 @@
         <w:jc w:val="both"/>
       </w:pPr>
       <w:r>
-        <w:t xml:space="preserve">Bab ini menjabarkan arsitektur umum dari penelitian yang dilakukan. Setiap tahap yang dilakukan pada proses normalisasi, proses training, dan proses </w:t>
+        <w:t xml:space="preserve">Bab ini menjabarkan arsitektur umum dari penelitian yang dilakukan. Setiap tahap yang dilakukan pada proses normalisasi, proses training, proses </w:t>
+      </w:r>
+      <w:r>
+        <w:rPr>
+          <w:i/>
+          <w:iCs/>
+        </w:rPr>
+        <w:t>testing</w:t>
+      </w:r>
+      <w:r>
+        <w:t>, dan perancangan aplikasi yang dibuat dalam penelitian ini</w:t>
+      </w:r>
+      <w:r>
+        <w:t>, akan dijabarkan pada bab ini</w:t>
+      </w:r>
+      <w:bookmarkStart w:id="0" w:name="_GoBack"/>
+      <w:bookmarkEnd w:id="0"/>
+      <w:r>
+        <w:t>.</w:t>
       </w:r>
     </w:p>
     <w:p>
@@ -4024,7 +4043,7 @@
 </file>
 
 <file path=customXml/itemProps1.xml><?xml version="1.0" encoding="utf-8"?>
-<ds:datastoreItem xmlns:ds="http://schemas.openxmlformats.org/officeDocument/2006/customXml" ds:itemID="{9CD543B6-593D-41A2-AE72-E3E0BFB67F49}">
+<ds:datastoreItem xmlns:ds="http://schemas.openxmlformats.org/officeDocument/2006/customXml" ds:itemID="{54EE4E8E-7EDA-4EA3-8377-6A57F429F988}">
   <ds:schemaRefs>
     <ds:schemaRef ds:uri="http://schemas.openxmlformats.org/officeDocument/2006/bibliography"/>
   </ds:schemaRefs>

</xml_diff>